<commit_message>
updates to spatial qa code
</commit_message>
<xml_diff>
--- a/projects/sdjr_progress.docx
+++ b/projects/sdjr_progress.docx
@@ -81,29 +81,29 @@
               <w:jc w:val="center"/>
             </w:pPr>
             <w:r>
-              <w:t xml:space="preserve">2013</w:t>
-            </w:r>
-          </w:p>
-        </w:tc>
-        <w:tc>
-          <w:p>
-            <w:pPr>
-              <w:pStyle w:val="Compact"/>
-              <w:jc w:val="center"/>
-            </w:pPr>
-            <w:r>
-              <w:t xml:space="preserve">3,533,928</w:t>
-            </w:r>
-          </w:p>
-        </w:tc>
-        <w:tc>
-          <w:p>
-            <w:pPr>
-              <w:pStyle w:val="Compact"/>
-              <w:jc w:val="center"/>
-            </w:pPr>
-            <w:r>
-              <w:t xml:space="preserve">Ipava, Flanagan, Cisne, Catlin, Wynoose</w:t>
+              <w:t xml:space="preserve">2012</w:t>
+            </w:r>
+          </w:p>
+        </w:tc>
+        <w:tc>
+          <w:p>
+            <w:pPr>
+              <w:pStyle w:val="Compact"/>
+              <w:jc w:val="center"/>
+            </w:pPr>
+            <w:r>
+              <w:t xml:space="preserve">81,583</w:t>
+            </w:r>
+          </w:p>
+        </w:tc>
+        <w:tc>
+          <w:p>
+            <w:pPr>
+              <w:pStyle w:val="Compact"/>
+              <w:jc w:val="center"/>
+            </w:pPr>
+            <w:r>
+              <w:t xml:space="preserve">Miami, NA, NA, NA, NA</w:t>
             </w:r>
           </w:p>
         </w:tc>
@@ -116,29 +116,29 @@
               <w:jc w:val="center"/>
             </w:pPr>
             <w:r>
-              <w:t xml:space="preserve">2014</w:t>
-            </w:r>
-          </w:p>
-        </w:tc>
-        <w:tc>
-          <w:p>
-            <w:pPr>
-              <w:pStyle w:val="Compact"/>
-              <w:jc w:val="center"/>
-            </w:pPr>
-            <w:r>
-              <w:t xml:space="preserve">8,710,891</w:t>
-            </w:r>
-          </w:p>
-        </w:tc>
-        <w:tc>
-          <w:p>
-            <w:pPr>
-              <w:pStyle w:val="Compact"/>
-              <w:jc w:val="center"/>
-            </w:pPr>
-            <w:r>
-              <w:t xml:space="preserve">Drummer, Osco, Bluford, Sable, Rozetta</w:t>
+              <w:t xml:space="preserve">2013</w:t>
+            </w:r>
+          </w:p>
+        </w:tc>
+        <w:tc>
+          <w:p>
+            <w:pPr>
+              <w:pStyle w:val="Compact"/>
+              <w:jc w:val="center"/>
+            </w:pPr>
+            <w:r>
+              <w:t xml:space="preserve">1,259,499</w:t>
+            </w:r>
+          </w:p>
+        </w:tc>
+        <w:tc>
+          <w:p>
+            <w:pPr>
+              <w:pStyle w:val="Compact"/>
+              <w:jc w:val="center"/>
+            </w:pPr>
+            <w:r>
+              <w:t xml:space="preserve">Blount, Miami, Fincastle, Ockley, Milford</w:t>
             </w:r>
           </w:p>
         </w:tc>
@@ -151,29 +151,29 @@
               <w:jc w:val="center"/>
             </w:pPr>
             <w:r>
-              <w:t xml:space="preserve">2015</w:t>
-            </w:r>
-          </w:p>
-        </w:tc>
-        <w:tc>
-          <w:p>
-            <w:pPr>
-              <w:pStyle w:val="Compact"/>
-              <w:jc w:val="center"/>
-            </w:pPr>
-            <w:r>
-              <w:t xml:space="preserve">5,023,089</w:t>
-            </w:r>
-          </w:p>
-        </w:tc>
-        <w:tc>
-          <w:p>
-            <w:pPr>
-              <w:pStyle w:val="Compact"/>
-              <w:jc w:val="center"/>
-            </w:pPr>
-            <w:r>
-              <w:t xml:space="preserve">Virden, Muscatune, Herrick, Belknap, Hickory</w:t>
+              <w:t xml:space="preserve">2014</w:t>
+            </w:r>
+          </w:p>
+        </w:tc>
+        <w:tc>
+          <w:p>
+            <w:pPr>
+              <w:pStyle w:val="Compact"/>
+              <w:jc w:val="center"/>
+            </w:pPr>
+            <w:r>
+              <w:t xml:space="preserve">2,189,848</w:t>
+            </w:r>
+          </w:p>
+        </w:tc>
+        <w:tc>
+          <w:p>
+            <w:pPr>
+              <w:pStyle w:val="Compact"/>
+              <w:jc w:val="center"/>
+            </w:pPr>
+            <w:r>
+              <w:t xml:space="preserve">Crosby, Glynwood, Brookston, Avonburg, Reesville</w:t>
             </w:r>
           </w:p>
         </w:tc>
@@ -186,6 +186,41 @@
               <w:jc w:val="center"/>
             </w:pPr>
             <w:r>
+              <w:t xml:space="preserve">2015</w:t>
+            </w:r>
+          </w:p>
+        </w:tc>
+        <w:tc>
+          <w:p>
+            <w:pPr>
+              <w:pStyle w:val="Compact"/>
+              <w:jc w:val="center"/>
+            </w:pPr>
+            <w:r>
+              <w:t xml:space="preserve">3,202,501</w:t>
+            </w:r>
+          </w:p>
+        </w:tc>
+        <w:tc>
+          <w:p>
+            <w:pPr>
+              <w:pStyle w:val="Compact"/>
+              <w:jc w:val="center"/>
+            </w:pPr>
+            <w:r>
+              <w:t xml:space="preserve">Pewamo, Cobbsfork, Cyclone, Cincinnati, Treaty</w:t>
+            </w:r>
+          </w:p>
+        </w:tc>
+      </w:tr>
+      <w:tr>
+        <w:tc>
+          <w:p>
+            <w:pPr>
+              <w:pStyle w:val="Compact"/>
+              <w:jc w:val="center"/>
+            </w:pPr>
+            <w:r>
               <w:t xml:space="preserve">2016</w:t>
             </w:r>
           </w:p>
@@ -197,18 +232,18 @@
               <w:jc w:val="center"/>
             </w:pPr>
             <w:r>
-              <w:t xml:space="preserve">2,726,987</w:t>
-            </w:r>
-          </w:p>
-        </w:tc>
-        <w:tc>
-          <w:p>
-            <w:pPr>
-              <w:pStyle w:val="Compact"/>
-              <w:jc w:val="center"/>
-            </w:pPr>
-            <w:r>
-              <w:t xml:space="preserve">Fayette, Sawmill, Lawson, Greenbush, Wakeland</w:t>
+              <w:t xml:space="preserve">1,023,029</w:t>
+            </w:r>
+          </w:p>
+        </w:tc>
+        <w:tc>
+          <w:p>
+            <w:pPr>
+              <w:pStyle w:val="Compact"/>
+              <w:jc w:val="center"/>
+            </w:pPr>
+            <w:r>
+              <w:t xml:space="preserve">Alford, Hosmer, Wakeland, Ozaukee, Fox</w:t>
             </w:r>
           </w:p>
         </w:tc>
@@ -221,7 +256,7 @@
       <w:r>
         <w:drawing>
           <wp:inline>
-            <wp:extent cx="5334000" cy="2662106"/>
+            <wp:extent cx="5334000" cy="2667000"/>
             <wp:effectExtent b="0" l="0" r="0" t="0"/>
             <wp:docPr descr="" id="1" name="Picture"/>
             <a:graphic>
@@ -242,7 +277,7 @@
                   <pic:spPr bwMode="auto">
                     <a:xfrm>
                       <a:off x="0" y="0"/>
-                      <a:ext cx="5334000" cy="2662106"/>
+                      <a:ext cx="5334000" cy="2667000"/>
                     </a:xfrm>
                     <a:prstGeom prst="rect">
                       <a:avLst/>
@@ -369,7 +404,7 @@
     </w:lvl>
   </w:abstractNum>
   <w:abstractNum w:abstractNumId="990">
-    <w:nsid w:val="22009ed4"/>
+    <w:nsid w:val="71efb51a"/>
     <w:multiLevelType w:val="multilevel"/>
     <w:lvl w:ilvl="0">
       <w:numFmt w:val="bullet"/>
@@ -858,7 +893,6 @@
     <w:link w:val="VerbatimChar"/>
     <w:pPr>
       <w:wordWrap w:val="off"/>
-      <w:noProof/>
       <w:shd w:val="clear" w:fill="f8f8f8"/>
     </w:pPr>
   </w:style>

</xml_diff>

<commit_message>
updated for Jason's booklet
</commit_message>
<xml_diff>
--- a/projects/sdjr_progress.docx
+++ b/projects/sdjr_progress.docx
@@ -31,7 +31,7 @@
           <w:p>
             <w:pPr>
               <w:pStyle w:val="Compact"/>
-              <w:jc w:val="center"/>
+              <w:jc w:val="left"/>
             </w:pPr>
             <w:r>
               <w:t xml:space="preserve">Fiscal Year</w:t>
@@ -48,7 +48,7 @@
           <w:p>
             <w:pPr>
               <w:pStyle w:val="Compact"/>
-              <w:jc w:val="center"/>
+              <w:jc w:val="left"/>
             </w:pPr>
             <w:r>
               <w:t xml:space="preserve">Updated Acres</w:t>
@@ -65,7 +65,7 @@
           <w:p>
             <w:pPr>
               <w:pStyle w:val="Compact"/>
-              <w:jc w:val="center"/>
+              <w:jc w:val="left"/>
             </w:pPr>
             <w:r>
               <w:t xml:space="preserve">Top 5 Soil Series Updated in Region 11</w:t>
@@ -78,7 +78,7 @@
           <w:p>
             <w:pPr>
               <w:pStyle w:val="Compact"/>
-              <w:jc w:val="center"/>
+              <w:jc w:val="left"/>
             </w:pPr>
             <w:r>
               <w:t xml:space="preserve">2012</w:t>
@@ -89,21 +89,21 @@
           <w:p>
             <w:pPr>
               <w:pStyle w:val="Compact"/>
-              <w:jc w:val="center"/>
-            </w:pPr>
-            <w:r>
-              <w:t xml:space="preserve">81,583</w:t>
-            </w:r>
-          </w:p>
-        </w:tc>
-        <w:tc>
-          <w:p>
-            <w:pPr>
-              <w:pStyle w:val="Compact"/>
-              <w:jc w:val="center"/>
-            </w:pPr>
-            <w:r>
-              <w:t xml:space="preserve">Miami, NA, NA, NA, NA</w:t>
+              <w:jc w:val="left"/>
+            </w:pPr>
+            <w:r>
+              <w:t xml:space="preserve">254,404</w:t>
+            </w:r>
+          </w:p>
+        </w:tc>
+        <w:tc>
+          <w:p>
+            <w:pPr>
+              <w:pStyle w:val="Compact"/>
+              <w:jc w:val="left"/>
+            </w:pPr>
+            <w:r>
+              <w:t xml:space="preserve">Emmet, Council, Water, Boone, Tarr</w:t>
             </w:r>
           </w:p>
         </w:tc>
@@ -113,7 +113,7 @@
           <w:p>
             <w:pPr>
               <w:pStyle w:val="Compact"/>
-              <w:jc w:val="center"/>
+              <w:jc w:val="left"/>
             </w:pPr>
             <w:r>
               <w:t xml:space="preserve">2013</w:t>
@@ -124,21 +124,21 @@
           <w:p>
             <w:pPr>
               <w:pStyle w:val="Compact"/>
-              <w:jc w:val="center"/>
-            </w:pPr>
-            <w:r>
-              <w:t xml:space="preserve">1,259,499</w:t>
-            </w:r>
-          </w:p>
-        </w:tc>
-        <w:tc>
-          <w:p>
-            <w:pPr>
-              <w:pStyle w:val="Compact"/>
-              <w:jc w:val="center"/>
-            </w:pPr>
-            <w:r>
-              <w:t xml:space="preserve">Blount, Miami, Fincastle, Ockley, Milford</w:t>
+              <w:jc w:val="left"/>
+            </w:pPr>
+            <w:r>
+              <w:t xml:space="preserve">879,593</w:t>
+            </w:r>
+          </w:p>
+        </w:tc>
+        <w:tc>
+          <w:p>
+            <w:pPr>
+              <w:pStyle w:val="Compact"/>
+              <w:jc w:val="left"/>
+            </w:pPr>
+            <w:r>
+              <w:t xml:space="preserve">Kewaunee, Manawa, Hochheim, Poygan, Ashkum</w:t>
             </w:r>
           </w:p>
         </w:tc>
@@ -148,7 +148,7 @@
           <w:p>
             <w:pPr>
               <w:pStyle w:val="Compact"/>
-              <w:jc w:val="center"/>
+              <w:jc w:val="left"/>
             </w:pPr>
             <w:r>
               <w:t xml:space="preserve">2014</w:t>
@@ -159,21 +159,21 @@
           <w:p>
             <w:pPr>
               <w:pStyle w:val="Compact"/>
-              <w:jc w:val="center"/>
-            </w:pPr>
-            <w:r>
-              <w:t xml:space="preserve">2,189,848</w:t>
-            </w:r>
-          </w:p>
-        </w:tc>
-        <w:tc>
-          <w:p>
-            <w:pPr>
-              <w:pStyle w:val="Compact"/>
-              <w:jc w:val="center"/>
-            </w:pPr>
-            <w:r>
-              <w:t xml:space="preserve">Crosby, Glynwood, Brookston, Avonburg, Reesville</w:t>
+              <w:jc w:val="left"/>
+            </w:pPr>
+            <w:r>
+              <w:t xml:space="preserve">4,439,728</w:t>
+            </w:r>
+          </w:p>
+        </w:tc>
+        <w:tc>
+          <w:p>
+            <w:pPr>
+              <w:pStyle w:val="Compact"/>
+              <w:jc w:val="left"/>
+            </w:pPr>
+            <w:r>
+              <w:t xml:space="preserve">Lupton, Plainfield, Newglarus, Withee, Loyal</w:t>
             </w:r>
           </w:p>
         </w:tc>
@@ -183,7 +183,7 @@
           <w:p>
             <w:pPr>
               <w:pStyle w:val="Compact"/>
-              <w:jc w:val="center"/>
+              <w:jc w:val="left"/>
             </w:pPr>
             <w:r>
               <w:t xml:space="preserve">2015</w:t>
@@ -194,21 +194,21 @@
           <w:p>
             <w:pPr>
               <w:pStyle w:val="Compact"/>
-              <w:jc w:val="center"/>
-            </w:pPr>
-            <w:r>
-              <w:t xml:space="preserve">3,202,501</w:t>
-            </w:r>
-          </w:p>
-        </w:tc>
-        <w:tc>
-          <w:p>
-            <w:pPr>
-              <w:pStyle w:val="Compact"/>
-              <w:jc w:val="center"/>
-            </w:pPr>
-            <w:r>
-              <w:t xml:space="preserve">Pewamo, Cobbsfork, Cyclone, Cincinnati, Treaty</w:t>
+              <w:jc w:val="left"/>
+            </w:pPr>
+            <w:r>
+              <w:t xml:space="preserve">3,866,950</w:t>
+            </w:r>
+          </w:p>
+        </w:tc>
+        <w:tc>
+          <w:p>
+            <w:pPr>
+              <w:pStyle w:val="Compact"/>
+              <w:jc w:val="left"/>
+            </w:pPr>
+            <w:r>
+              <w:t xml:space="preserve">Magnor, Dorerton, Houghton, Newglarus, Palsgrove</w:t>
             </w:r>
           </w:p>
         </w:tc>
@@ -218,7 +218,7 @@
           <w:p>
             <w:pPr>
               <w:pStyle w:val="Compact"/>
-              <w:jc w:val="center"/>
+              <w:jc w:val="left"/>
             </w:pPr>
             <w:r>
               <w:t xml:space="preserve">2016</w:t>
@@ -229,21 +229,56 @@
           <w:p>
             <w:pPr>
               <w:pStyle w:val="Compact"/>
-              <w:jc w:val="center"/>
-            </w:pPr>
-            <w:r>
-              <w:t xml:space="preserve">1,023,029</w:t>
-            </w:r>
-          </w:p>
-        </w:tc>
-        <w:tc>
-          <w:p>
-            <w:pPr>
-              <w:pStyle w:val="Compact"/>
-              <w:jc w:val="center"/>
-            </w:pPr>
-            <w:r>
-              <w:t xml:space="preserve">Alford, Hosmer, Wakeland, Ozaukee, Fox</w:t>
+              <w:jc w:val="left"/>
+            </w:pPr>
+            <w:r>
+              <w:t xml:space="preserve">5,074,506</w:t>
+            </w:r>
+          </w:p>
+        </w:tc>
+        <w:tc>
+          <w:p>
+            <w:pPr>
+              <w:pStyle w:val="Compact"/>
+              <w:jc w:val="left"/>
+            </w:pPr>
+            <w:r>
+              <w:t xml:space="preserve">Freeon, Seaton, Rosholt, Pence, Padus</w:t>
+            </w:r>
+          </w:p>
+        </w:tc>
+      </w:tr>
+      <w:tr>
+        <w:tc>
+          <w:p>
+            <w:pPr>
+              <w:pStyle w:val="Compact"/>
+              <w:jc w:val="left"/>
+            </w:pPr>
+            <w:r>
+              <w:t xml:space="preserve">2017</w:t>
+            </w:r>
+          </w:p>
+        </w:tc>
+        <w:tc>
+          <w:p>
+            <w:pPr>
+              <w:pStyle w:val="Compact"/>
+              <w:jc w:val="left"/>
+            </w:pPr>
+            <w:r>
+              <w:t xml:space="preserve">1,878,454</w:t>
+            </w:r>
+          </w:p>
+        </w:tc>
+        <w:tc>
+          <w:p>
+            <w:pPr>
+              <w:pStyle w:val="Compact"/>
+              <w:jc w:val="left"/>
+            </w:pPr>
+            <w:r>
+              <w:t xml:space="preserve">Kennan, Valton, Friendship, Keweenaw, Meehan</w:t>
             </w:r>
           </w:p>
         </w:tc>
@@ -256,14 +291,14 @@
       <w:r>
         <w:drawing>
           <wp:inline>
-            <wp:extent cx="5334000" cy="2667000"/>
+            <wp:extent cx="5334000" cy="4667250"/>
             <wp:effectExtent b="0" l="0" r="0" t="0"/>
             <wp:docPr descr="" id="1" name="Picture"/>
             <a:graphic>
               <a:graphicData uri="http://schemas.openxmlformats.org/drawingml/2006/picture">
                 <pic:pic>
                   <pic:nvPicPr>
-                    <pic:cNvPr descr="sdjr_progress_files/figure-docx/unnamed-chunk-1-1.png" id="0" name="Picture"/>
+                    <pic:cNvPr descr="sdjr_progress_files/figure-docx/unnamed-chunk-2-1.png" id="0" name="Picture"/>
                     <pic:cNvPicPr>
                       <a:picLocks noChangeArrowheads="1" noChangeAspect="1"/>
                     </pic:cNvPicPr>
@@ -277,7 +312,7 @@
                   <pic:spPr bwMode="auto">
                     <a:xfrm>
                       <a:off x="0" y="0"/>
-                      <a:ext cx="5334000" cy="2667000"/>
+                      <a:ext cx="5334000" cy="4667250"/>
                     </a:xfrm>
                     <a:prstGeom prst="rect">
                       <a:avLst/>
@@ -404,7 +439,7 @@
     </w:lvl>
   </w:abstractNum>
   <w:abstractNum w:abstractNumId="990">
-    <w:nsid w:val="71efb51a"/>
+    <w:nsid w:val="74d8fe9f"/>
     <w:multiLevelType w:val="multilevel"/>
     <w:lvl w:ilvl="0">
       <w:numFmt w:val="bullet"/>

</xml_diff>